<commit_message>
Screenshots for part 1f
</commit_message>
<xml_diff>
--- a/Labs/lab3/Lab - Basic Forms and Bootstrap - MJS.docx
+++ b/Labs/lab3/Lab - Basic Forms and Bootstrap - MJS.docx
@@ -104,26 +104,31 @@
         <w:t xml:space="preserve">rm generated. You will notice </w:t>
       </w:r>
       <w:r>
-        <w:t xml:space="preserve">that there is a &lt;input type=email&gt;. </w:t>
-      </w:r>
-      <w:r>
-        <w:rPr>
-          <w:color w:val="FF0000"/>
-        </w:rPr>
-        <w:t xml:space="preserve">What does that accomplish? </w:t>
+        <w:t xml:space="preserve">that there is a &lt;input type=email&gt;. What does that accomplish? </w:t>
       </w:r>
       <w:r>
         <w:rPr>
           <w:i/>
-          <w:color w:val="FF0000"/>
         </w:rPr>
         <w:t>Hint: This is HTML5 functionality.</w:t>
       </w:r>
       <w:r>
-        <w:rPr>
-          <w:color w:val="FF0000"/>
-        </w:rPr>
         <w:t xml:space="preserve"> How would this benefit a person viewing this page on a mobile device?</w:t>
+      </w:r>
+    </w:p>
+    <w:p>
+      <w:pPr>
+        <w:pStyle w:val="ListParagraph"/>
+        <w:ind w:left="1440"/>
+        <w:rPr>
+          <w:b/>
+        </w:rPr>
+      </w:pPr>
+      <w:r>
+        <w:rPr>
+          <w:b/>
+        </w:rPr>
+        <w:t>The &lt;input type=email&gt; is used to check certain patterns to ensure a valid e-mail address was entered. This might be beneficial for a person viewing on a mobile device because some phones display a custom keyboard for the &lt;input type=“email”&gt; with dedicated ‘@’ and ‘.’ characters to help the user fill out the field more efficiently.</w:t>
       </w:r>
     </w:p>
     <w:p>
@@ -191,43 +196,81 @@
           <w:ilvl w:val="1"/>
           <w:numId w:val="5"/>
         </w:numPr>
-        <w:rPr>
-          <w:color w:val="FF0000"/>
-        </w:rPr>
-      </w:pPr>
-      <w:r>
-        <w:rPr>
-          <w:color w:val="FF0000"/>
-        </w:rPr>
+      </w:pPr>
+      <w:r>
         <w:t xml:space="preserve">Press the “edit” link next to a record in the address listing. Find the parameters that </w:t>
       </w:r>
       <w:proofErr w:type="gramStart"/>
       <w:r>
-        <w:rPr>
-          <w:color w:val="FF0000"/>
-        </w:rPr>
         <w:t>are passed</w:t>
       </w:r>
       <w:proofErr w:type="gramEnd"/>
       <w:r>
-        <w:rPr>
-          <w:color w:val="FF0000"/>
-        </w:rPr>
-        <w:t xml:space="preserve"> in the post request (you may have to look at the log file). What is the data structure that </w:t>
+        <w:t xml:space="preserve"> in the post request (you may have to look at the log file). What is the data structure tha</w:t>
+      </w:r>
+      <w:r>
+        <w:t xml:space="preserve">t </w:t>
       </w:r>
       <w:proofErr w:type="gramStart"/>
       <w:r>
-        <w:rPr>
-          <w:color w:val="FF0000"/>
-        </w:rPr>
         <w:t>is passed</w:t>
       </w:r>
       <w:proofErr w:type="gramEnd"/>
       <w:r>
-        <w:rPr>
-          <w:color w:val="FF0000"/>
-        </w:rPr>
-        <w:t xml:space="preserve"> to the controller?  </w:t>
+        <w:t xml:space="preserve"> to the controller? </w:t>
+      </w:r>
+    </w:p>
+    <w:p>
+      <w:pPr>
+        <w:pStyle w:val="ListParagraph"/>
+        <w:ind w:left="1440"/>
+        <w:rPr>
+          <w:b/>
+        </w:rPr>
+      </w:pPr>
+      <w:r>
+        <w:rPr>
+          <w:b/>
+        </w:rPr>
+        <w:t>Parameters passed into the post request are id=</w:t>
+      </w:r>
+      <w:proofErr w:type="gramStart"/>
+      <w:r>
+        <w:rPr>
+          <w:b/>
+        </w:rPr>
+        <w:t>1</w:t>
+      </w:r>
+      <w:proofErr w:type="gramEnd"/>
+      <w:r>
+        <w:rPr>
+          <w:b/>
+        </w:rPr>
+        <w:t>. The data structure passed to the controller is the record from the d</w:t>
+      </w:r>
+      <w:r>
+        <w:rPr>
+          <w:b/>
+        </w:rPr>
+        <w:t>ata</w:t>
+      </w:r>
+      <w:r>
+        <w:rPr>
+          <w:b/>
+        </w:rPr>
+        <w:t>b</w:t>
+      </w:r>
+      <w:r>
+        <w:rPr>
+          <w:b/>
+        </w:rPr>
+        <w:t>ase</w:t>
+      </w:r>
+      <w:r>
+        <w:rPr>
+          <w:b/>
+        </w:rPr>
+        <w:t xml:space="preserve"> that matched the passed in id.</w:t>
       </w:r>
     </w:p>
     <w:p>
@@ -522,119 +565,71 @@
           <w:ilvl w:val="1"/>
           <w:numId w:val="5"/>
         </w:numPr>
-        <w:rPr>
-          <w:color w:val="FF0000"/>
-        </w:rPr>
-      </w:pPr>
-      <w:r>
-        <w:rPr>
-          <w:color w:val="FF0000"/>
-        </w:rPr>
+      </w:pPr>
+      <w:r>
         <w:t xml:space="preserve">Notice the duplication of effort </w:t>
       </w:r>
       <w:proofErr w:type="gramStart"/>
       <w:r>
-        <w:rPr>
-          <w:color w:val="FF0000"/>
-        </w:rPr>
         <w:t>here,</w:t>
       </w:r>
       <w:proofErr w:type="gramEnd"/>
       <w:r>
-        <w:rPr>
-          <w:color w:val="FF0000"/>
-        </w:rPr>
         <w:t xml:space="preserve"> you have the same code repeated twice. DRY! Rails allows the use of partial views (read </w:t>
       </w:r>
       <w:hyperlink r:id="rId11" w:history="1">
         <w:r>
           <w:rPr>
             <w:rStyle w:val="Hyperlink"/>
-            <w:color w:val="FF0000"/>
+            <w:color w:val="auto"/>
           </w:rPr>
           <w:t>http://guides.rubyonrails.org/layouts_and_rendering.html</w:t>
         </w:r>
       </w:hyperlink>
       <w:r>
-        <w:rPr>
-          <w:color w:val="FF0000"/>
-        </w:rPr>
         <w:t>, this is also in the AJAX chapter in the book</w:t>
       </w:r>
       <w:r>
-        <w:rPr>
-          <w:color w:val="FF0000"/>
-        </w:rPr>
         <w:t xml:space="preserve">). Replace both </w:t>
       </w:r>
       <w:proofErr w:type="spellStart"/>
       <w:r>
-        <w:rPr>
-          <w:color w:val="FF0000"/>
-        </w:rPr>
         <w:t>main#new</w:t>
       </w:r>
       <w:proofErr w:type="spellEnd"/>
       <w:r>
-        <w:rPr>
-          <w:color w:val="FF0000"/>
-        </w:rPr>
         <w:t xml:space="preserve"> and </w:t>
       </w:r>
       <w:proofErr w:type="spellStart"/>
       <w:r>
-        <w:rPr>
-          <w:color w:val="FF0000"/>
-        </w:rPr>
         <w:t>main#</w:t>
       </w:r>
       <w:proofErr w:type="gramStart"/>
       <w:r>
-        <w:rPr>
-          <w:color w:val="FF0000"/>
-        </w:rPr>
         <w:t>edit</w:t>
       </w:r>
       <w:proofErr w:type="spellEnd"/>
       <w:proofErr w:type="gramEnd"/>
       <w:r>
-        <w:rPr>
-          <w:color w:val="FF0000"/>
-        </w:rPr>
         <w:t xml:space="preserve"> to use a partial called _</w:t>
       </w:r>
       <w:proofErr w:type="spellStart"/>
       <w:r>
-        <w:rPr>
-          <w:color w:val="FF0000"/>
-        </w:rPr>
         <w:t>form.html.erb</w:t>
       </w:r>
       <w:proofErr w:type="spellEnd"/>
       <w:r>
-        <w:rPr>
-          <w:color w:val="FF0000"/>
-        </w:rPr>
         <w:t xml:space="preserve">. You will have to create the partial and modify both files. </w:t>
       </w:r>
       <w:r>
-        <w:rPr>
-          <w:color w:val="FF0000"/>
-        </w:rPr>
         <w:t xml:space="preserve">Show a screenshot with partial here. </w:t>
       </w:r>
-    </w:p>
-    <w:p>
-      <w:pPr>
-        <w:pStyle w:val="ListParagraph"/>
-        <w:ind w:left="1440"/>
-      </w:pPr>
       <w:r>
         <w:rPr>
           <w:noProof/>
         </w:rPr>
         <w:drawing>
-          <wp:inline distT="0" distB="0" distL="0" distR="0" wp14:anchorId="5D86A087" wp14:editId="182C00A8">
+          <wp:inline distT="0" distB="0" distL="0" distR="0" wp14:anchorId="1DBB513A" wp14:editId="3627E793">
             <wp:extent cx="4937760" cy="1975104"/>
             <wp:effectExtent l="0" t="0" r="0" b="6350"/>
             <wp:docPr id="5" name="Picture 5"/>
@@ -682,14 +677,92 @@
           </wp:inline>
         </w:drawing>
       </w:r>
+      <w:r>
+        <w:rPr>
+          <w:noProof/>
+        </w:rPr>
+        <w:lastRenderedPageBreak/>
+        <w:drawing>
+          <wp:inline distT="0" distB="0" distL="0" distR="0" wp14:anchorId="5C6B1008" wp14:editId="6113718F">
+            <wp:extent cx="4945380" cy="1968500"/>
+            <wp:effectExtent l="0" t="0" r="7620" b="0"/>
+            <wp:docPr id="6" name="Picture 6" descr="C:\Users\maryjoyce\AppData\Local\Microsoft\Windows\INetCache\Content.Word\Lab3_1e3.png"/>
+            <wp:cNvGraphicFramePr>
+              <a:graphicFrameLocks xmlns:a="http://schemas.openxmlformats.org/drawingml/2006/main" noChangeAspect="1"/>
+            </wp:cNvGraphicFramePr>
+            <a:graphic xmlns:a="http://schemas.openxmlformats.org/drawingml/2006/main">
+              <a:graphicData uri="http://schemas.openxmlformats.org/drawingml/2006/picture">
+                <pic:pic xmlns:pic="http://schemas.openxmlformats.org/drawingml/2006/picture">
+                  <pic:nvPicPr>
+                    <pic:cNvPr id="0" name="Picture 20" descr="C:\Users\maryjoyce\AppData\Local\Microsoft\Windows\INetCache\Content.Word\Lab3_1e3.png"/>
+                    <pic:cNvPicPr>
+                      <a:picLocks noChangeAspect="1" noChangeArrowheads="1"/>
+                    </pic:cNvPicPr>
+                  </pic:nvPicPr>
+                  <pic:blipFill>
+                    <a:blip r:embed="rId13">
+                      <a:extLst>
+                        <a:ext uri="{28A0092B-C50C-407E-A947-70E740481C1C}">
+                          <a14:useLocalDpi xmlns:a14="http://schemas.microsoft.com/office/drawing/2010/main" val="0"/>
+                        </a:ext>
+                      </a:extLst>
+                    </a:blip>
+                    <a:srcRect b="44775"/>
+                    <a:stretch>
+                      <a:fillRect/>
+                    </a:stretch>
+                  </pic:blipFill>
+                  <pic:spPr bwMode="auto">
+                    <a:xfrm>
+                      <a:off x="0" y="0"/>
+                      <a:ext cx="4945380" cy="1968500"/>
+                    </a:xfrm>
+                    <a:prstGeom prst="rect">
+                      <a:avLst/>
+                    </a:prstGeom>
+                    <a:noFill/>
+                    <a:ln>
+                      <a:noFill/>
+                    </a:ln>
+                  </pic:spPr>
+                </pic:pic>
+              </a:graphicData>
+            </a:graphic>
+          </wp:inline>
+        </w:drawing>
+      </w:r>
+      <w:r>
+        <w:pict w14:anchorId="6F30EF8E">
+          <v:shapetype id="_x0000_t75" coordsize="21600,21600" o:spt="75" o:preferrelative="t" path="m@4@5l@4@11@9@11@9@5xe" filled="f" stroked="f">
+            <v:stroke joinstyle="miter"/>
+            <v:formulas>
+              <v:f eqn="if lineDrawn pixelLineWidth 0"/>
+              <v:f eqn="sum @0 1 0"/>
+              <v:f eqn="sum 0 0 @1"/>
+              <v:f eqn="prod @2 1 2"/>
+              <v:f eqn="prod @3 21600 pixelWidth"/>
+              <v:f eqn="prod @3 21600 pixelHeight"/>
+              <v:f eqn="sum @0 0 1"/>
+              <v:f eqn="prod @6 1 2"/>
+              <v:f eqn="prod @7 21600 pixelWidth"/>
+              <v:f eqn="sum @8 21600 0"/>
+              <v:f eqn="prod @7 21600 pixelHeight"/>
+              <v:f eqn="sum @10 21600 0"/>
+            </v:formulas>
+            <v:path o:extrusionok="f" gradientshapeok="t" o:connecttype="rect"/>
+            <o:lock v:ext="edit" aspectratio="t"/>
+          </v:shapetype>
+          <v:shape id="_x0000_i1025" type="#_x0000_t75" style="width:389.5pt;height:155.5pt">
+            <v:imagedata r:id="rId14" o:title="Lab3_1e2" cropbottom="29398f"/>
+          </v:shape>
+        </w:pict>
+      </w:r>
     </w:p>
     <w:p>
       <w:pPr>
         <w:pStyle w:val="ListParagraph"/>
         <w:ind w:left="1440"/>
       </w:pPr>
-      <w:bookmarkStart w:id="0" w:name="_GoBack"/>
-      <w:bookmarkEnd w:id="0"/>
     </w:p>
     <w:p>
       <w:pPr>
@@ -722,27 +795,29 @@
         </w:rPr>
         <w:t xml:space="preserve"> (see here </w:t>
       </w:r>
-      <w:hyperlink r:id="rId13" w:history="1">
+      <w:hyperlink r:id="rId15" w:history="1">
         <w:r>
           <w:rPr>
             <w:rStyle w:val="Hyperlink"/>
             <w:color w:val="FF0000"/>
           </w:rPr>
-          <w:t>http://guides.rubyonrails.org/fo</w:t>
+          <w:t>http://guides.rubyonrails.org/form_helpers.ht</w:t>
+        </w:r>
+        <w:bookmarkStart w:id="0" w:name="_GoBack"/>
+        <w:bookmarkEnd w:id="0"/>
+        <w:r>
+          <w:rPr>
+            <w:rStyle w:val="Hyperlink"/>
+            <w:color w:val="FF0000"/>
+          </w:rPr>
+          <w:t>m</w:t>
         </w:r>
         <w:r>
           <w:rPr>
             <w:rStyle w:val="Hyperlink"/>
             <w:color w:val="FF0000"/>
           </w:rPr>
-          <w:t>r</w:t>
-        </w:r>
-        <w:r>
-          <w:rPr>
-            <w:rStyle w:val="Hyperlink"/>
-            <w:color w:val="FF0000"/>
-          </w:rPr>
-          <w:t>m_helpers.html</w:t>
+          <w:t>l</w:t>
         </w:r>
       </w:hyperlink>
       <w:r>
@@ -831,7 +906,6 @@
         </w:numPr>
       </w:pPr>
       <w:r>
-        <w:lastRenderedPageBreak/>
         <w:t>Now, you have to add the ‘</w:t>
       </w:r>
       <w:proofErr w:type="spellStart"/>
@@ -930,7 +1004,7 @@
       <w:r>
         <w:t>) and add bootstrap to it. I used the rails-twitter-bootstrap gem (</w:t>
       </w:r>
-      <w:hyperlink r:id="rId14" w:history="1">
+      <w:hyperlink r:id="rId16" w:history="1">
         <w:r>
           <w:rPr>
             <w:rStyle w:val="Hyperlink"/>
@@ -959,7 +1033,11 @@
         <w:t xml:space="preserve"> available in the lecture resources.</w:t>
       </w:r>
       <w:r>
-        <w:t xml:space="preserve"> Design this application so it is workable on a mobile device (pick appropriate styles in bootstrap). </w:t>
+        <w:t xml:space="preserve"> Design this application so it </w:t>
+      </w:r>
+      <w:r>
+        <w:lastRenderedPageBreak/>
+        <w:t xml:space="preserve">is workable on a mobile device (pick appropriate styles in bootstrap). </w:t>
       </w:r>
       <w:r>
         <w:t xml:space="preserve">There should be seed data in the DB. </w:t>
@@ -1055,7 +1133,7 @@
       <w:r>
         <w:t xml:space="preserve">Check out "Mobile/Responsive Web Design Tester": </w:t>
       </w:r>
-      <w:hyperlink r:id="rId15" w:history="1">
+      <w:hyperlink r:id="rId17" w:history="1">
         <w:r>
           <w:rPr>
             <w:rStyle w:val="Hyperlink"/>
@@ -1124,7 +1202,7 @@
       </w:r>
     </w:p>
     <w:sectPr>
-      <w:headerReference w:type="default" r:id="rId16"/>
+      <w:headerReference w:type="default" r:id="rId18"/>
       <w:pgSz w:w="12240" w:h="15840"/>
       <w:pgMar w:top="1440" w:right="1440" w:bottom="1440" w:left="1440" w:header="720" w:footer="720" w:gutter="0"/>
       <w:cols w:space="720"/>

</xml_diff>